<commit_message>
Major update to homework assignments  -- added points to questions  -- added WiD questions  -- made some questions ungraded
</commit_message>
<xml_diff>
--- a/hw/hw0.docx
+++ b/hw/hw0.docx
@@ -188,11 +188,14 @@
         <w:spacing w:after="0" w:line="259" w:lineRule="auto"/>
         <w:ind w:left="610" w:right="3"/>
         <w:jc w:val="center"/>
-      </w:pPr>
-      <w:r>
         <w:rPr>
           <w:b/>
         </w:rPr>
+      </w:pPr>
+      <w:r>
+        <w:rPr>
+          <w:b/>
+        </w:rPr>
         <w:t>Github submission practi</w:t>
       </w:r>
       <w:r>
@@ -206,6 +209,19 @@
           <w:b/>
         </w:rPr>
         <w:t>e + review of inheritance and interfaces</w:t>
+      </w:r>
+    </w:p>
+    <w:p>
+      <w:pPr>
+        <w:spacing w:after="0" w:line="259" w:lineRule="auto"/>
+        <w:ind w:left="610" w:right="3"/>
+        <w:jc w:val="center"/>
+      </w:pPr>
+      <w:r>
+        <w:rPr>
+          <w:b/>
+        </w:rPr>
+        <w:t>Total points: 20</w:t>
       </w:r>
     </w:p>
     <w:p>
@@ -493,67 +509,7 @@
           <w:sz w:val="22"/>
           <w:szCs w:val="22"/>
         </w:rPr>
-        <w:t>o</w:t>
-      </w:r>
-      <w:r>
-        <w:rPr>
-          <w:rFonts w:asciiTheme="minorHAnsi" w:hAnsiTheme="minorHAnsi" w:cstheme="minorHAnsi"/>
-          <w:bCs/>
-          <w:color w:val="002060"/>
-          <w:sz w:val="22"/>
-          <w:szCs w:val="22"/>
-        </w:rPr>
-        <w:t xml:space="preserve">btain starter code </w:t>
-      </w:r>
-      <w:r>
-        <w:rPr>
-          <w:rFonts w:asciiTheme="minorHAnsi" w:hAnsiTheme="minorHAnsi" w:cstheme="minorHAnsi"/>
-          <w:bCs/>
-          <w:color w:val="002060"/>
-          <w:sz w:val="22"/>
-          <w:szCs w:val="22"/>
-        </w:rPr>
-        <w:t xml:space="preserve">for hw0 </w:t>
-      </w:r>
-      <w:r>
-        <w:rPr>
-          <w:rFonts w:asciiTheme="minorHAnsi" w:hAnsiTheme="minorHAnsi" w:cstheme="minorHAnsi"/>
-          <w:bCs/>
-          <w:color w:val="002060"/>
-          <w:sz w:val="22"/>
-          <w:szCs w:val="22"/>
-        </w:rPr>
-        <w:t>and creat</w:t>
-      </w:r>
-      <w:r>
-        <w:rPr>
-          <w:rFonts w:asciiTheme="minorHAnsi" w:hAnsiTheme="minorHAnsi" w:cstheme="minorHAnsi"/>
-          <w:bCs/>
-          <w:color w:val="002060"/>
-          <w:sz w:val="22"/>
-          <w:szCs w:val="22"/>
-        </w:rPr>
-        <w:t>e</w:t>
-      </w:r>
-      <w:r>
-        <w:rPr>
-          <w:rFonts w:asciiTheme="minorHAnsi" w:hAnsiTheme="minorHAnsi" w:cstheme="minorHAnsi"/>
-          <w:bCs/>
-          <w:color w:val="002060"/>
-          <w:sz w:val="22"/>
-          <w:szCs w:val="22"/>
-        </w:rPr>
-        <w:t xml:space="preserve"> Git repositor</w:t>
-      </w:r>
-      <w:r>
-        <w:rPr>
-          <w:rFonts w:asciiTheme="minorHAnsi" w:hAnsiTheme="minorHAnsi" w:cstheme="minorHAnsi"/>
-          <w:bCs/>
-          <w:color w:val="002060"/>
-          <w:sz w:val="22"/>
-          <w:szCs w:val="22"/>
-        </w:rPr>
-        <w:t>y</w:t>
+        <w:t>obtain starter code for hw0 and create Git repository</w:t>
       </w:r>
     </w:p>
     <w:p>
@@ -628,7 +584,25 @@
           <w:sz w:val="22"/>
           <w:szCs w:val="22"/>
         </w:rPr>
-        <w:t xml:space="preserve"> Create a new class that extends the </w:t>
+        <w:t xml:space="preserve"> </w:t>
+      </w:r>
+      <w:r>
+        <w:rPr>
+          <w:rFonts w:asciiTheme="minorHAnsi" w:hAnsiTheme="minorHAnsi" w:cstheme="minorHAnsi"/>
+          <w:bCs/>
+          <w:sz w:val="22"/>
+          <w:szCs w:val="22"/>
+        </w:rPr>
+        <w:t xml:space="preserve">(10 points) </w:t>
+      </w:r>
+      <w:r>
+        <w:rPr>
+          <w:rFonts w:asciiTheme="minorHAnsi" w:hAnsiTheme="minorHAnsi" w:cstheme="minorHAnsi"/>
+          <w:bCs/>
+          <w:sz w:val="22"/>
+          <w:szCs w:val="22"/>
+        </w:rPr>
+        <w:t xml:space="preserve">Create a new class that extends the </w:t>
       </w:r>
       <w:r>
         <w:rPr>
@@ -833,7 +807,25 @@
           <w:sz w:val="22"/>
           <w:szCs w:val="22"/>
         </w:rPr>
-        <w:t xml:space="preserve"> Write a few sentences of your own words describing the differences between the following three software concepts:</w:t>
+        <w:t xml:space="preserve"> </w:t>
+      </w:r>
+      <w:r>
+        <w:rPr>
+          <w:rFonts w:asciiTheme="minorHAnsi" w:hAnsiTheme="minorHAnsi" w:cstheme="minorHAnsi"/>
+          <w:bCs/>
+          <w:sz w:val="22"/>
+          <w:szCs w:val="22"/>
+        </w:rPr>
+        <w:t xml:space="preserve">(10 points) </w:t>
+      </w:r>
+      <w:r>
+        <w:rPr>
+          <w:rFonts w:asciiTheme="minorHAnsi" w:hAnsiTheme="minorHAnsi" w:cstheme="minorHAnsi"/>
+          <w:bCs/>
+          <w:sz w:val="22"/>
+          <w:szCs w:val="22"/>
+        </w:rPr>
+        <w:t>Write a few sentences of your own words describing the differences between the following three software concepts:</w:t>
       </w:r>
     </w:p>
     <w:p>
@@ -998,47 +990,7 @@
           <w:sz w:val="22"/>
           <w:szCs w:val="22"/>
         </w:rPr>
-        <w:t xml:space="preserve">Note: When a question requires a written answer </w:t>
-      </w:r>
-      <w:r>
-        <w:rPr>
-          <w:rFonts w:asciiTheme="minorHAnsi" w:hAnsiTheme="minorHAnsi" w:cstheme="minorHAnsi"/>
-          <w:bCs/>
-          <w:color w:val="002060"/>
-          <w:sz w:val="22"/>
-          <w:szCs w:val="22"/>
-        </w:rPr>
-        <w:t xml:space="preserve">(as in Question </w:t>
-      </w:r>
-      <w:r>
-        <w:rPr>
-          <w:rFonts w:asciiTheme="minorHAnsi" w:hAnsiTheme="minorHAnsi" w:cstheme="minorHAnsi"/>
-          <w:bCs/>
-          <w:color w:val="002060"/>
-          <w:sz w:val="22"/>
-          <w:szCs w:val="22"/>
-        </w:rPr>
-        <w:t>2</w:t>
-      </w:r>
-      <w:r>
-        <w:rPr>
-          <w:rFonts w:asciiTheme="minorHAnsi" w:hAnsiTheme="minorHAnsi" w:cstheme="minorHAnsi"/>
-          <w:bCs/>
-          <w:color w:val="002060"/>
-          <w:sz w:val="22"/>
-          <w:szCs w:val="22"/>
-        </w:rPr>
-        <w:t xml:space="preserve"> above),</w:t>
-      </w:r>
-      <w:r>
-        <w:rPr>
-          <w:rFonts w:asciiTheme="minorHAnsi" w:hAnsiTheme="minorHAnsi" w:cstheme="minorHAnsi"/>
-          <w:bCs/>
-          <w:color w:val="002060"/>
-          <w:sz w:val="22"/>
-          <w:szCs w:val="22"/>
-        </w:rPr>
-        <w:t xml:space="preserve"> insert your answer into the homework assignment document. (Yes, start typing your answer immediately after this paragraph.) When you have finished the assignment, export the document as PDF and save it in your GitHub repository, in the top-level folder called </w:t>
+        <w:t xml:space="preserve">Note: When a question requires a written answer (as in Question 2 above), insert your answer into the homework assignment document. (Yes, start typing your answer immediately after this paragraph.) When you have finished the assignment, export the document as PDF and save it in your GitHub repository, in the top-level folder called </w:t>
       </w:r>
       <w:r>
         <w:rPr>
@@ -1114,38 +1066,8 @@
           <w:sz w:val="22"/>
           <w:szCs w:val="22"/>
         </w:rPr>
-        <w:t xml:space="preserve">When you have finished your assignment, push all source code and the assignment PDF to your GitHub repository. This can be done within Eclipse: see the section of the HowTo page entitled </w:t>
-      </w:r>
-      <w:r>
-        <w:rPr>
-          <w:rFonts w:asciiTheme="minorHAnsi" w:hAnsiTheme="minorHAnsi" w:cstheme="minorHAnsi"/>
-          <w:bCs/>
-          <w:color w:val="002060"/>
-          <w:sz w:val="22"/>
-          <w:szCs w:val="22"/>
-        </w:rPr>
         <w:lastRenderedPageBreak/>
-        <w:t>“</w:t>
-      </w:r>
-      <w:r>
-        <w:rPr>
-          <w:rFonts w:asciiTheme="minorHAnsi" w:hAnsiTheme="minorHAnsi" w:cstheme="minorHAnsi"/>
-          <w:bCs/>
-          <w:color w:val="002060"/>
-          <w:sz w:val="22"/>
-          <w:szCs w:val="22"/>
-        </w:rPr>
-        <w:t>Committing and pushing your changes to GitHub for backup and grading</w:t>
-      </w:r>
-      <w:r>
-        <w:rPr>
-          <w:rFonts w:asciiTheme="minorHAnsi" w:hAnsiTheme="minorHAnsi" w:cstheme="minorHAnsi"/>
-          <w:bCs/>
-          <w:color w:val="002060"/>
-          <w:sz w:val="22"/>
-          <w:szCs w:val="22"/>
-        </w:rPr>
-        <w:t>.” Alternatively, feel free to use other tools for manipulating your git repository. It is always a good idea to check that your material has been pushed as expected, by visiting your repository in a browser and verifying the content visually.</w:t>
+        <w:t>When you have finished your assignment, push all source code and the assignment PDF to your GitHub repository. This can be done within Eclipse: see the section of the HowTo page entitled “Committing and pushing your changes to GitHub for backup and grading.” Alternatively, feel free to use other tools for manipulating your git repository. It is always a good idea to check that your material has been pushed as expected, by visiting your repository in a browser and verifying the content visually.</w:t>
       </w:r>
     </w:p>
     <w:sectPr>

</xml_diff>